<commit_message>
Añadida pantalla gameover animada
</commit_message>
<xml_diff>
--- a/Documentacion/Animator.docx
+++ b/Documentacion/Animator.docx
@@ -89,6 +89,26 @@
         </w:rPr>
       </w:pPr>
       <w:r>
+        <w:t xml:space="preserve">Sirve para crear animaciones. Con la K se añade un </w:t>
+      </w:r>
+      <w:proofErr w:type="spellStart"/>
+      <w:r>
+        <w:t>Keyframe</w:t>
+      </w:r>
+      <w:proofErr w:type="spellEnd"/>
+      <w:r>
+        <w:t>. Se puede acceder a cualquier componente del objeto a la hora de animar.</w:t>
+      </w:r>
+    </w:p>
+    <w:p>
+      <w:pPr>
+        <w:rPr>
+          <w:b/>
+          <w:sz w:val="28"/>
+          <w:szCs w:val="28"/>
+        </w:rPr>
+      </w:pPr>
+      <w:r>
         <w:rPr>
           <w:b/>
           <w:sz w:val="28"/>
@@ -260,8 +280,16 @@
       </w:r>
       <w:proofErr w:type="spellEnd"/>
       <w:r>
-        <w:t xml:space="preserve"> una transición).</w:t>
-      </w:r>
+        <w:t xml:space="preserve"> una transición</w:t>
+      </w:r>
+      <w:r>
+        <w:t>, sirve para hacer una transición fija, como por ejemplo cualquier animación que no sea un Loop</w:t>
+      </w:r>
+      <w:r>
+        <w:t>).</w:t>
+      </w:r>
+      <w:bookmarkStart w:id="0" w:name="_GoBack"/>
+      <w:bookmarkEnd w:id="0"/>
     </w:p>
     <w:p>
       <w:pPr>
@@ -450,12 +478,7 @@
       </w:r>
       <w:proofErr w:type="spellEnd"/>
       <w:r>
-        <w:t xml:space="preserve">, con los mismos parámetros y los mismos estados pero con  otras animaciones distintas. </w:t>
-      </w:r>
-      <w:bookmarkStart w:id="0" w:name="_GoBack"/>
-      <w:bookmarkEnd w:id="0"/>
-      <w:r>
-        <w:t xml:space="preserve">Se le pasa el </w:t>
+        <w:t xml:space="preserve">, con los mismos parámetros y los mismos estados pero con  otras animaciones distintas. Se le pasa el </w:t>
       </w:r>
       <w:proofErr w:type="spellStart"/>
       <w:r>

</xml_diff>

<commit_message>
Actualizacion de Documentacion y Terminado el proyecto Survival Shooter
</commit_message>
<xml_diff>
--- a/Documentacion/Animator.docx
+++ b/Documentacion/Animator.docx
@@ -212,6 +212,9 @@
       <w:r>
         <w:t>:</w:t>
       </w:r>
+      <w:r>
+        <w:t xml:space="preserve"> Desde cualquier estado se puede llamar a la animación.</w:t>
+      </w:r>
     </w:p>
     <w:p>
       <w:r>
@@ -288,8 +291,6 @@
       <w:r>
         <w:t>).</w:t>
       </w:r>
-      <w:bookmarkStart w:id="0" w:name="_GoBack"/>
-      <w:bookmarkEnd w:id="0"/>
     </w:p>
     <w:p>
       <w:pPr>
@@ -513,6 +514,99 @@
         </w:rPr>
         <w:t>ANIMATOR COMPONENT</w:t>
       </w:r>
+    </w:p>
+    <w:p>
+      <w:pPr>
+        <w:rPr>
+          <w:b/>
+          <w:sz w:val="28"/>
+          <w:szCs w:val="28"/>
+        </w:rPr>
+      </w:pPr>
+      <w:r>
+        <w:rPr>
+          <w:b/>
+          <w:sz w:val="28"/>
+          <w:szCs w:val="28"/>
+        </w:rPr>
+        <w:lastRenderedPageBreak/>
+        <w:t>A</w:t>
+      </w:r>
+      <w:r>
+        <w:rPr>
+          <w:b/>
+          <w:sz w:val="28"/>
+          <w:szCs w:val="28"/>
+        </w:rPr>
+        <w:t>PPLY ROOT MOTION</w:t>
+      </w:r>
+    </w:p>
+    <w:p>
+      <w:r>
+        <w:t xml:space="preserve">Sirve para indicar a </w:t>
+      </w:r>
+      <w:proofErr w:type="spellStart"/>
+      <w:r>
+        <w:t>Unity</w:t>
+      </w:r>
+      <w:proofErr w:type="spellEnd"/>
+      <w:r>
+        <w:t xml:space="preserve"> que  las animaciones que hemos hecho no las use como valores concretos, si no que calcule los incrementos.</w:t>
+      </w:r>
+      <w:r>
+        <w:t xml:space="preserve"> En lugar de ponerle el valor exacto, incrementa el valor.</w:t>
+      </w:r>
+    </w:p>
+    <w:p>
+      <w:r>
+        <w:t xml:space="preserve">Para que funcione, se activa en el </w:t>
+      </w:r>
+      <w:proofErr w:type="spellStart"/>
+      <w:r>
+        <w:t>animator</w:t>
+      </w:r>
+      <w:proofErr w:type="spellEnd"/>
+      <w:r>
+        <w:t xml:space="preserve"> el </w:t>
+      </w:r>
+      <w:proofErr w:type="spellStart"/>
+      <w:r>
+        <w:t>root</w:t>
+      </w:r>
+      <w:proofErr w:type="spellEnd"/>
+      <w:r>
+        <w:t xml:space="preserve"> </w:t>
+      </w:r>
+      <w:proofErr w:type="spellStart"/>
+      <w:r>
+        <w:t>motion</w:t>
+      </w:r>
+      <w:proofErr w:type="spellEnd"/>
+      <w:r>
+        <w:t xml:space="preserve">. </w:t>
+      </w:r>
+      <w:proofErr w:type="spellStart"/>
+      <w:r>
+        <w:t>Despues</w:t>
+      </w:r>
+      <w:proofErr w:type="spellEnd"/>
+      <w:r>
+        <w:t xml:space="preserve"> la animación se tiene que cambiar. Se va a la animación y se le da al botón G</w:t>
+      </w:r>
+      <w:r>
+        <w:t>ENERAR CURVAS PARA ROOT MOTION.</w:t>
+      </w:r>
+      <w:bookmarkStart w:id="0" w:name="_GoBack"/>
+      <w:bookmarkEnd w:id="0"/>
+    </w:p>
+    <w:p>
+      <w:pPr>
+        <w:rPr>
+          <w:b/>
+          <w:sz w:val="28"/>
+          <w:szCs w:val="28"/>
+        </w:rPr>
+      </w:pPr>
     </w:p>
     <w:p/>
     <w:sectPr>

</xml_diff>